<commit_message>
Updated hw03 432 q1
</commit_message>
<xml_diff>
--- a/MSiA 432/01_homeworks/03_hw/Q1 Blog Review.docx
+++ b/MSiA 432/01_homeworks/03_hw/Q1 Blog Review.docx
@@ -1,72 +1,143 @@
 
 <file path=word/document.xml><?xml version="1.0" encoding="utf-8"?>
-<w:document xmlns:wpc="http://schemas.microsoft.com/office/word/2010/wordprocessingCanvas" xmlns:cx="http://schemas.microsoft.com/office/drawing/2014/chartex" xmlns:cx1="http://schemas.microsoft.com/office/drawing/2015/9/8/chartex" xmlns:cx2="http://schemas.microsoft.com/office/drawing/2015/10/21/chartex" xmlns:cx3="http://schemas.microsoft.com/office/drawing/2016/5/9/chartex" xmlns:cx4="http://schemas.microsoft.com/office/drawing/2016/5/10/chartex" xmlns:cx5="http://schemas.microsoft.com/office/drawing/2016/5/11/chartex" xmlns:cx6="http://schemas.microsoft.com/office/drawing/2016/5/12/chartex" xmlns:cx7="http://schemas.microsoft.com/office/drawing/2016/5/13/chartex" xmlns:cx8="http://schemas.microsoft.com/office/drawing/2016/5/14/chartex" xmlns:mc="http://schemas.openxmlformats.org/markup-compatibility/2006" xmlns:aink="http://schemas.microsoft.com/office/drawing/2016/ink" xmlns:am3d="http://schemas.microsoft.com/office/drawing/2017/model3d" xmlns:o="urn:schemas-microsoft-com:office:office" xmlns:oel="http://schemas.microsoft.com/office/2019/extlst" xmlns:r="http://schemas.openxmlformats.org/officeDocument/2006/relationships" xmlns:m="http://schemas.openxmlformats.org/officeDocument/2006/math" xmlns:v="urn:schemas-microsoft-com:vml" xmlns:wp14="http://schemas.microsoft.com/office/word/2010/wordprocessingDrawing" xmlns:wp="http://schemas.openxmlformats.org/drawingml/2006/wordprocessingDrawing" xmlns:w10="urn:schemas-microsoft-com:office:word" xmlns:w="http://schemas.openxmlformats.org/wordprocessingml/2006/main" xmlns:w14="http://schemas.microsoft.com/office/word/2010/wordml" xmlns:w15="http://schemas.microsoft.com/office/word/2012/wordml" xmlns:w16cex="http://schemas.microsoft.com/office/word/2018/wordml/cex" xmlns:w16cid="http://schemas.microsoft.com/office/word/2016/wordml/cid" xmlns:w16="http://schemas.microsoft.com/office/word/2018/wordml" xmlns:w16du="http://schemas.microsoft.com/office/word/2023/wordml/word16du" xmlns:w16sdtdh="http://schemas.microsoft.com/office/word/2020/wordml/sdtdatahash" xmlns:w16se="http://schemas.microsoft.com/office/word/2015/wordml/symex" xmlns:wpg="http://schemas.microsoft.com/office/word/2010/wordprocessingGroup" xmlns:wpi="http://schemas.microsoft.com/office/word/2010/wordprocessingInk" xmlns:wne="http://schemas.microsoft.com/office/word/2006/wordml" xmlns:wps="http://schemas.microsoft.com/office/word/2010/wordprocessingShape" mc:Ignorable="w14 w15 w16se w16cid w16 w16cex w16sdtdh wp14">
+<w:document xmlns:wpc="http://schemas.microsoft.com/office/word/2010/wordprocessingCanvas" xmlns:mc="http://schemas.openxmlformats.org/markup-compatibility/2006" xmlns:o="urn:schemas-microsoft-com:office:office" xmlns:r="http://schemas.openxmlformats.org/officeDocument/2006/relationships" xmlns:m="http://schemas.openxmlformats.org/officeDocument/2006/math" xmlns:v="urn:schemas-microsoft-com:vml" xmlns:wp14="http://schemas.microsoft.com/office/word/2010/wordprocessingDrawing" xmlns:wp="http://schemas.openxmlformats.org/drawingml/2006/wordprocessingDrawing" xmlns:w10="urn:schemas-microsoft-com:office:word" xmlns:w="http://schemas.openxmlformats.org/wordprocessingml/2006/main" xmlns:w14="http://schemas.microsoft.com/office/word/2010/wordml" xmlns:w15="http://schemas.microsoft.com/office/word/2012/wordml" xmlns:wpg="http://schemas.microsoft.com/office/word/2010/wordprocessingGroup" xmlns:wpi="http://schemas.microsoft.com/office/word/2010/wordprocessingInk" xmlns:wne="http://schemas.microsoft.com/office/word/2006/wordml" xmlns:wps="http://schemas.microsoft.com/office/word/2010/wordprocessingShape" mc:Ignorable="w14 w15 wp14">
   <w:body>
     <w:p>
       <w:r>
-        <w:t>Title: The Prevalence of Bias in Computer Vision</w:t>
-      </w:r>
+        <w:t>Computer vision, a branch of Artificial Intelligence (AI), enables machines to visually understand and respond to their environment. Its applications range from autonomous driving to medical image analysis, transforming various industries. However, this transformative technology is not without issues, notably, the problem of</w:t>
+      </w:r>
+      <w:bookmarkStart w:id="0" w:name="_GoBack"/>
+      <w:bookmarkEnd w:id="0"/>
+      <w:r>
+        <w:t xml:space="preserve"> bias.</w:t>
+      </w:r>
+    </w:p>
+    <w:p>
+      <w:r>
+        <w:t>Bias in computer vision predominantly stems from skewed or unrepresentative training data. The paper "The Prevalence of Bias in Computer Vision" provides a comprehensive exploration of bias in this AI subfield. The author points to ImageNet, a commonly used dataset, as an example of this bias. While ImageNet has been instrumental in advancing computer vision, it contains significant biases, including explicit racist and sexist labels and subtle biases in image categorization and hierarchy.</w:t>
+      </w:r>
+    </w:p>
+    <w:p>
+      <w:r>
+        <w:t>One particularly glaring real-world consequence of this bias is the consistent misidentification of Black individuals by facial recognition technologies. This issue is not confined to a specific dataset or application; bias pervades the entire field of computer vision, resulting in unjust and inaccurate outcomes.</w:t>
+      </w:r>
+    </w:p>
+    <w:p>
+      <w:r>
+        <w:t xml:space="preserve">In a seminal study, researchers Joy </w:t>
+      </w:r>
+      <w:proofErr w:type="spellStart"/>
+      <w:r>
+        <w:t>Buolamwini</w:t>
+      </w:r>
+      <w:proofErr w:type="spellEnd"/>
+      <w:r>
+        <w:t xml:space="preserve"> and </w:t>
+      </w:r>
+      <w:proofErr w:type="spellStart"/>
+      <w:r>
+        <w:t>Timnit</w:t>
+      </w:r>
+      <w:proofErr w:type="spellEnd"/>
+      <w:r>
+        <w:t xml:space="preserve"> </w:t>
+      </w:r>
+      <w:proofErr w:type="spellStart"/>
+      <w:r>
+        <w:t>Gebru</w:t>
+      </w:r>
+      <w:proofErr w:type="spellEnd"/>
+      <w:r>
+        <w:t xml:space="preserve"> (2018) identified significant gender and skin-type bias in commercial facial analysis systems from IBM, Microsoft, and Face++. They found these systems to perform better on male faces and lighter skin tones due to the unrepresentative nature of the training data. To mitigate these biases, </w:t>
+      </w:r>
+      <w:proofErr w:type="spellStart"/>
+      <w:r>
+        <w:t>Buolamwini</w:t>
+      </w:r>
+      <w:proofErr w:type="spellEnd"/>
+      <w:r>
+        <w:t xml:space="preserve"> and </w:t>
+      </w:r>
+      <w:proofErr w:type="spellStart"/>
+      <w:r>
+        <w:t>Gebru</w:t>
+      </w:r>
+      <w:proofErr w:type="spellEnd"/>
+      <w:r>
+        <w:t xml:space="preserve"> proposed the diversification of training datasets and the implementation of rigorous bias audits before system deployment.</w:t>
+      </w:r>
+    </w:p>
+    <w:p>
+      <w:r>
+        <w:t>A different instance of bias in computer vision has been identified in autonomous driving systems. Research conducted by scientists at Georgia Tech (Wilson, Hoffman, &amp; Morgenstern, 2019) revealed that these systems were more likely to hit pedestrians with darker skin tones. The reason behind this bias was the overrepresentation of lighter-skinned individuals in the training datasets. As a solution, the researchers suggested both an increase in dataset diversity and the improvement of lighting conditions during data collection to better represent a variety of skin tones.</w:t>
+      </w:r>
+    </w:p>
+    <w:p>
+      <w:r>
+        <w:t>Addressing bias in computer vision is imperative to harness the full potential of these technologies. It's not just about system accuracy and efficiency; there are substantial ethical and societal implications at stake. Ensuring diversity in training data and establishing stricter bias audit protocols are promising first steps towards mitigating this problem. However, more research is needed to develop comprehensive and effective solutions that promote equity in AI.</w:t>
+      </w:r>
+    </w:p>
+    <w:p>
+      <w:r>
+        <w:rPr>
+          <w:b/>
+          <w:bCs/>
+        </w:rPr>
+        <w:t>References:</w:t>
+      </w:r>
+    </w:p>
+    <w:p>
+      <w:pPr>
+        <w:numPr>
+          <w:ilvl w:val="0"/>
+          <w:numId w:val="1"/>
+        </w:numPr>
+      </w:pPr>
+      <w:proofErr w:type="spellStart"/>
+      <w:r>
+        <w:t>Buolamwini</w:t>
+      </w:r>
+      <w:proofErr w:type="spellEnd"/>
+      <w:r>
+        <w:t xml:space="preserve">, J., &amp; </w:t>
+      </w:r>
+      <w:proofErr w:type="spellStart"/>
+      <w:r>
+        <w:t>Gebru</w:t>
+      </w:r>
+      <w:proofErr w:type="spellEnd"/>
+      <w:r>
+        <w:t xml:space="preserve">, T. (2018). Gender Shades: Intersectional Accuracy Disparities in Commercial Gender Classification. Proceedings of the 1st Conference on Fairness, Accountability and Transparency, 77-91. </w:t>
+      </w:r>
+      <w:hyperlink r:id="rId5" w:tgtFrame="_new" w:history="1">
+        <w:r>
+          <w:rPr>
+            <w:rStyle w:val="Hyperlink"/>
+          </w:rPr>
+          <w:t>Link</w:t>
+        </w:r>
+      </w:hyperlink>
+    </w:p>
+    <w:p>
+      <w:pPr>
+        <w:numPr>
+          <w:ilvl w:val="0"/>
+          <w:numId w:val="1"/>
+        </w:numPr>
+      </w:pPr>
+      <w:r>
+        <w:t xml:space="preserve">Wilson, B., Hoffman, J., &amp; Morgenstern, J. (2019). Predictive Inequity in Object Detection. Georgia Institute of Technology. </w:t>
+      </w:r>
+      <w:hyperlink r:id="rId6" w:tgtFrame="_new" w:history="1">
+        <w:r>
+          <w:rPr>
+            <w:rStyle w:val="Hyperlink"/>
+          </w:rPr>
+          <w:t>Link</w:t>
+        </w:r>
+      </w:hyperlink>
     </w:p>
     <w:p/>
-    <w:p>
-      <w:r>
-        <w:t>The article gives a comprehensive understanding of computer vision, a subfield of Artificial Intelligence (AI) that enables machines to visually understand and interact with their surroundings. Computer vision techniques are used extensively across various industries, but despite their advantages, they face significant challenges. Among these is the issue of bias, which arises from the skewed datasets used to train these AI models.</w:t>
-      </w:r>
-    </w:p>
-    <w:p/>
-    <w:p>
-      <w:r>
-        <w:t>The article cites ImageNet, a widely used dataset in computer vision, as an example of this problem. ImageNet's vast selection of labeled images has undoubtedly propelled the development of computer vision. However, the dataset has been criticized for encompassing several biases, from the explicit - including racist and sexist labels - to the more subtle - the peculiar choice of categories and hierarchy. This bias problem has significant real-world implications, with facial recognition technology notoriously misidentifying Black people as one such manifestation.</w:t>
-      </w:r>
-    </w:p>
-    <w:p/>
-    <w:p>
-      <w:r>
-        <w:t>Two more examples of biases in computer vision highlight the extent of this issue:</w:t>
-      </w:r>
-    </w:p>
-    <w:p/>
-    <w:p>
-      <w:r>
-        <w:t xml:space="preserve">Gender Bias in Commercial AI Systems: A study by Joy </w:t>
-      </w:r>
-      <w:proofErr w:type="spellStart"/>
-      <w:r>
-        <w:t>Buolamwini</w:t>
-      </w:r>
-      <w:proofErr w:type="spellEnd"/>
-      <w:r>
-        <w:t xml:space="preserve"> and </w:t>
-      </w:r>
-      <w:proofErr w:type="spellStart"/>
-      <w:r>
-        <w:t>Timnit</w:t>
-      </w:r>
-      <w:proofErr w:type="spellEnd"/>
-      <w:r>
-        <w:t xml:space="preserve"> </w:t>
-      </w:r>
-      <w:proofErr w:type="spellStart"/>
-      <w:r>
-        <w:t>Gebru</w:t>
-      </w:r>
-      <w:proofErr w:type="spellEnd"/>
-      <w:r>
-        <w:t xml:space="preserve"> (2018) demonstrated significant gender and skin-type bias in commercial facial analysis systems offered by IBM, Microsoft, and Face++. The systems consistently performed better on male faces and lighter skin tones. This bias problem was attributed to the unrepresentative nature of the training data used to develop these systems. A proposed solution includes improving the diversity and representativeness of training data and implementing rigorous bias audits before deploying these systems.</w:t>
-      </w:r>
-    </w:p>
-    <w:p/>
-    <w:p>
-      <w:r>
-        <w:t>Racial Bias in Healthcare Algorithms: Obermeyer et al. (2019) found racial bias in a healthcare algorithm used to predict which patients would benefit from care management programs. The algorithm falsely assigned healthier Black patients the same risk score as sicker White patients, leading to a significant reduction in the number of Black patients identified for extra care. The solution proposed involved the algorithm using more direct measures of health, such as physiological variables and active health conditions, instead of proxies like healthcare costs.</w:t>
-      </w:r>
-    </w:p>
-    <w:p/>
-    <w:p>
-      <w:r>
-        <w:t>In conclusion, while computer vision has immense potential, the issue of bias threatens its credibility and utility. Ensuring diversity in training data and employing stricter bias audit protocols seem to be viable initial steps towards mitigating this bias problem.</w:t>
-      </w:r>
-    </w:p>
     <w:sectPr>
       <w:pgSz w:w="12240" w:h="15840"/>
       <w:pgMar w:top="1440" w:right="1440" w:bottom="1440" w:left="1440" w:header="720" w:footer="720" w:gutter="0"/>
@@ -77,8 +148,129 @@
 </w:document>
 </file>
 
+<file path=word/numbering.xml><?xml version="1.0" encoding="utf-8"?>
+<w:numbering xmlns:wpc="http://schemas.microsoft.com/office/word/2010/wordprocessingCanvas" xmlns:mc="http://schemas.openxmlformats.org/markup-compatibility/2006" xmlns:o="urn:schemas-microsoft-com:office:office" xmlns:r="http://schemas.openxmlformats.org/officeDocument/2006/relationships" xmlns:m="http://schemas.openxmlformats.org/officeDocument/2006/math" xmlns:v="urn:schemas-microsoft-com:vml" xmlns:wp14="http://schemas.microsoft.com/office/word/2010/wordprocessingDrawing" xmlns:wp="http://schemas.openxmlformats.org/drawingml/2006/wordprocessingDrawing" xmlns:w10="urn:schemas-microsoft-com:office:word" xmlns:w="http://schemas.openxmlformats.org/wordprocessingml/2006/main" xmlns:w14="http://schemas.microsoft.com/office/word/2010/wordml" xmlns:w15="http://schemas.microsoft.com/office/word/2012/wordml" xmlns:wpg="http://schemas.microsoft.com/office/word/2010/wordprocessingGroup" xmlns:wpi="http://schemas.microsoft.com/office/word/2010/wordprocessingInk" xmlns:wne="http://schemas.microsoft.com/office/word/2006/wordml" xmlns:wps="http://schemas.microsoft.com/office/word/2010/wordprocessingShape" mc:Ignorable="w14 w15 wp14">
+  <w:abstractNum w:abstractNumId="0" w15:restartNumberingAfterBreak="0">
+    <w:nsid w:val="038B0E8C"/>
+    <w:multiLevelType w:val="multilevel"/>
+    <w:tmpl w:val="7E260710"/>
+    <w:lvl w:ilvl="0">
+      <w:start w:val="1"/>
+      <w:numFmt w:val="decimal"/>
+      <w:lvlText w:val="%1."/>
+      <w:lvlJc w:val="left"/>
+      <w:pPr>
+        <w:tabs>
+          <w:tab w:val="num" w:pos="720"/>
+        </w:tabs>
+        <w:ind w:left="720" w:hanging="360"/>
+      </w:pPr>
+    </w:lvl>
+    <w:lvl w:ilvl="1" w:tentative="1">
+      <w:start w:val="1"/>
+      <w:numFmt w:val="decimal"/>
+      <w:lvlText w:val="%2."/>
+      <w:lvlJc w:val="left"/>
+      <w:pPr>
+        <w:tabs>
+          <w:tab w:val="num" w:pos="1440"/>
+        </w:tabs>
+        <w:ind w:left="1440" w:hanging="360"/>
+      </w:pPr>
+    </w:lvl>
+    <w:lvl w:ilvl="2" w:tentative="1">
+      <w:start w:val="1"/>
+      <w:numFmt w:val="decimal"/>
+      <w:lvlText w:val="%3."/>
+      <w:lvlJc w:val="left"/>
+      <w:pPr>
+        <w:tabs>
+          <w:tab w:val="num" w:pos="2160"/>
+        </w:tabs>
+        <w:ind w:left="2160" w:hanging="360"/>
+      </w:pPr>
+    </w:lvl>
+    <w:lvl w:ilvl="3" w:tentative="1">
+      <w:start w:val="1"/>
+      <w:numFmt w:val="decimal"/>
+      <w:lvlText w:val="%4."/>
+      <w:lvlJc w:val="left"/>
+      <w:pPr>
+        <w:tabs>
+          <w:tab w:val="num" w:pos="2880"/>
+        </w:tabs>
+        <w:ind w:left="2880" w:hanging="360"/>
+      </w:pPr>
+    </w:lvl>
+    <w:lvl w:ilvl="4" w:tentative="1">
+      <w:start w:val="1"/>
+      <w:numFmt w:val="decimal"/>
+      <w:lvlText w:val="%5."/>
+      <w:lvlJc w:val="left"/>
+      <w:pPr>
+        <w:tabs>
+          <w:tab w:val="num" w:pos="3600"/>
+        </w:tabs>
+        <w:ind w:left="3600" w:hanging="360"/>
+      </w:pPr>
+    </w:lvl>
+    <w:lvl w:ilvl="5" w:tentative="1">
+      <w:start w:val="1"/>
+      <w:numFmt w:val="decimal"/>
+      <w:lvlText w:val="%6."/>
+      <w:lvlJc w:val="left"/>
+      <w:pPr>
+        <w:tabs>
+          <w:tab w:val="num" w:pos="4320"/>
+        </w:tabs>
+        <w:ind w:left="4320" w:hanging="360"/>
+      </w:pPr>
+    </w:lvl>
+    <w:lvl w:ilvl="6" w:tentative="1">
+      <w:start w:val="1"/>
+      <w:numFmt w:val="decimal"/>
+      <w:lvlText w:val="%7."/>
+      <w:lvlJc w:val="left"/>
+      <w:pPr>
+        <w:tabs>
+          <w:tab w:val="num" w:pos="5040"/>
+        </w:tabs>
+        <w:ind w:left="5040" w:hanging="360"/>
+      </w:pPr>
+    </w:lvl>
+    <w:lvl w:ilvl="7" w:tentative="1">
+      <w:start w:val="1"/>
+      <w:numFmt w:val="decimal"/>
+      <w:lvlText w:val="%8."/>
+      <w:lvlJc w:val="left"/>
+      <w:pPr>
+        <w:tabs>
+          <w:tab w:val="num" w:pos="5760"/>
+        </w:tabs>
+        <w:ind w:left="5760" w:hanging="360"/>
+      </w:pPr>
+    </w:lvl>
+    <w:lvl w:ilvl="8" w:tentative="1">
+      <w:start w:val="1"/>
+      <w:numFmt w:val="decimal"/>
+      <w:lvlText w:val="%9."/>
+      <w:lvlJc w:val="left"/>
+      <w:pPr>
+        <w:tabs>
+          <w:tab w:val="num" w:pos="6480"/>
+        </w:tabs>
+        <w:ind w:left="6480" w:hanging="360"/>
+      </w:pPr>
+    </w:lvl>
+  </w:abstractNum>
+  <w:num w:numId="1">
+    <w:abstractNumId w:val="0"/>
+  </w:num>
+</w:numbering>
+</file>
+
 <file path=word/styles.xml><?xml version="1.0" encoding="utf-8"?>
-<w:styles xmlns:mc="http://schemas.openxmlformats.org/markup-compatibility/2006" xmlns:r="http://schemas.openxmlformats.org/officeDocument/2006/relationships" xmlns:w="http://schemas.openxmlformats.org/wordprocessingml/2006/main" xmlns:w14="http://schemas.microsoft.com/office/word/2010/wordml" xmlns:w15="http://schemas.microsoft.com/office/word/2012/wordml" xmlns:w16cex="http://schemas.microsoft.com/office/word/2018/wordml/cex" xmlns:w16cid="http://schemas.microsoft.com/office/word/2016/wordml/cid" xmlns:w16="http://schemas.microsoft.com/office/word/2018/wordml" xmlns:w16sdtdh="http://schemas.microsoft.com/office/word/2020/wordml/sdtdatahash" xmlns:w16se="http://schemas.microsoft.com/office/word/2015/wordml/symex" mc:Ignorable="w14 w15 w16se w16cid w16 w16cex w16sdtdh">
+<w:styles xmlns:mc="http://schemas.openxmlformats.org/markup-compatibility/2006" xmlns:r="http://schemas.openxmlformats.org/officeDocument/2006/relationships" xmlns:w="http://schemas.openxmlformats.org/wordprocessingml/2006/main" xmlns:w14="http://schemas.microsoft.com/office/word/2010/wordml" xmlns:w15="http://schemas.microsoft.com/office/word/2012/wordml" mc:Ignorable="w14 w15">
   <w:docDefaults>
     <w:rPrDefault>
       <w:rPr>
@@ -96,7 +288,7 @@
       </w:pPr>
     </w:pPrDefault>
   </w:docDefaults>
-  <w:latentStyles w:defLockedState="0" w:defUIPriority="99" w:defSemiHidden="0" w:defUnhideWhenUsed="0" w:defQFormat="0" w:count="376">
+  <w:latentStyles w:defLockedState="0" w:defUIPriority="99" w:defSemiHidden="0" w:defUnhideWhenUsed="0" w:defQFormat="0" w:count="371">
     <w:lsdException w:name="Normal" w:uiPriority="0" w:qFormat="1"/>
     <w:lsdException w:name="heading 1" w:uiPriority="9" w:qFormat="1"/>
     <w:lsdException w:name="heading 2" w:semiHidden="1" w:uiPriority="9" w:unhideWhenUsed="1" w:qFormat="1"/>
@@ -468,11 +660,6 @@
     <w:lsdException w:name="List Table 5 Dark Accent 6" w:uiPriority="50"/>
     <w:lsdException w:name="List Table 6 Colorful Accent 6" w:uiPriority="51"/>
     <w:lsdException w:name="List Table 7 Colorful Accent 6" w:uiPriority="52"/>
-    <w:lsdException w:name="Mention" w:semiHidden="1" w:unhideWhenUsed="1"/>
-    <w:lsdException w:name="Smart Hyperlink" w:semiHidden="1" w:unhideWhenUsed="1"/>
-    <w:lsdException w:name="Hashtag" w:semiHidden="1" w:unhideWhenUsed="1"/>
-    <w:lsdException w:name="Unresolved Mention" w:semiHidden="1" w:unhideWhenUsed="1"/>
-    <w:lsdException w:name="Smart Link" w:semiHidden="1" w:unhideWhenUsed="1"/>
   </w:latentStyles>
   <w:style w:type="paragraph" w:default="1" w:styleId="Normal">
     <w:name w:val="Normal"/>
@@ -481,7 +668,6 @@
   <w:style w:type="character" w:default="1" w:styleId="DefaultParagraphFont">
     <w:name w:val="Default Paragraph Font"/>
     <w:uiPriority w:val="1"/>
-    <w:semiHidden/>
     <w:unhideWhenUsed/>
   </w:style>
   <w:style w:type="table" w:default="1" w:styleId="TableNormal">
@@ -504,6 +690,17 @@
     <w:uiPriority w:val="99"/>
     <w:semiHidden/>
     <w:unhideWhenUsed/>
+  </w:style>
+  <w:style w:type="character" w:styleId="Hyperlink">
+    <w:name w:val="Hyperlink"/>
+    <w:basedOn w:val="DefaultParagraphFont"/>
+    <w:uiPriority w:val="99"/>
+    <w:unhideWhenUsed/>
+    <w:rsid w:val="000D2439"/>
+    <w:rPr>
+      <w:color w:val="0563C1" w:themeColor="hyperlink"/>
+      <w:u w:val="single"/>
+    </w:rPr>
   </w:style>
 </w:styles>
 </file>

</xml_diff>